<commit_message>
little update: documentation, sql, pass and delete unnecessary
</commit_message>
<xml_diff>
--- a/отчет/отчет бд танцы.docx
+++ b/отчет/отчет бд танцы.docx
@@ -2,9 +2,9 @@
 <file path=word/document.xml><?xml version="1.0" encoding="utf-8"?>
 <w:document xmlns:wpc="http://schemas.microsoft.com/office/word/2010/wordprocessingCanvas" xmlns:cx="http://schemas.microsoft.com/office/drawing/2014/chartex" xmlns:mc="http://schemas.openxmlformats.org/markup-compatibility/2006" xmlns:o="urn:schemas-microsoft-com:office:office" xmlns:r="http://schemas.openxmlformats.org/officeDocument/2006/relationships" xmlns:m="http://schemas.openxmlformats.org/officeDocument/2006/math" xmlns:v="urn:schemas-microsoft-com:vml" xmlns:wp14="http://schemas.microsoft.com/office/word/2010/wordprocessingDrawing" xmlns:wp="http://schemas.openxmlformats.org/drawingml/2006/wordprocessingDrawing" xmlns:w10="urn:schemas-microsoft-com:office:word" xmlns:w="http://schemas.openxmlformats.org/wordprocessingml/2006/main" xmlns:w14="http://schemas.microsoft.com/office/word/2010/wordml" xmlns:w15="http://schemas.microsoft.com/office/word/2012/wordml" xmlns:w16se="http://schemas.microsoft.com/office/word/2015/wordml/symex" xmlns:wpg="http://schemas.microsoft.com/office/word/2010/wordprocessingGroup" xmlns:wpi="http://schemas.microsoft.com/office/word/2010/wordprocessingInk" xmlns:wne="http://schemas.microsoft.com/office/word/2006/wordml" xmlns:wps="http://schemas.microsoft.com/office/word/2010/wordprocessingShape" mc:Ignorable="w14 w15 w16se wp14">
   <w:body>
-    <w:bookmarkStart w:id="0" w:name="_Toc422173845" w:displacedByCustomXml="next"/>
+    <w:bookmarkStart w:id="0" w:name="_Toc389766254" w:displacedByCustomXml="next"/>
     <w:bookmarkStart w:id="1" w:name="_Toc422173401" w:displacedByCustomXml="next"/>
-    <w:bookmarkStart w:id="2" w:name="_Toc389766254" w:displacedByCustomXml="next"/>
+    <w:bookmarkStart w:id="2" w:name="_Toc422173845" w:displacedByCustomXml="next"/>
     <w:sdt>
       <w:sdtPr>
         <w:rPr>
@@ -501,21 +501,7 @@
                 <w:rStyle w:val="a9"/>
                 <w:noProof/>
               </w:rPr>
-              <w:t>Виробничі фу</w:t>
-            </w:r>
-            <w:r>
-              <w:rPr>
-                <w:rStyle w:val="a9"/>
-                <w:noProof/>
-              </w:rPr>
-              <w:t>н</w:t>
-            </w:r>
-            <w:r>
-              <w:rPr>
-                <w:rStyle w:val="a9"/>
-                <w:noProof/>
-              </w:rPr>
-              <w:t>кції</w:t>
+              <w:t>Виробничі функції</w:t>
             </w:r>
             <w:r>
               <w:rPr>
@@ -587,7 +573,23 @@
                 <w:noProof/>
                 <w:lang w:val="uk-UA"/>
               </w:rPr>
-              <w:t>2 ПРОЕКТУВАННЯ БАЗИ ДАНИХ</w:t>
+              <w:t>2</w:t>
+            </w:r>
+            <w:r>
+              <w:rPr>
+                <w:rStyle w:val="a9"/>
+                <w:noProof/>
+                <w:lang w:val="en-US"/>
+              </w:rPr>
+              <w:t>.</w:t>
+            </w:r>
+            <w:r>
+              <w:rPr>
+                <w:rStyle w:val="a9"/>
+                <w:noProof/>
+                <w:lang w:val="uk-UA"/>
+              </w:rPr>
+              <w:t xml:space="preserve"> ПРОЕКТУВАННЯ БАЗИ ДАНИХ</w:t>
             </w:r>
             <w:r>
               <w:rPr>
@@ -798,21 +800,7 @@
                 <w:rStyle w:val="a9"/>
                 <w:noProof/>
               </w:rPr>
-              <w:t xml:space="preserve">3. РЕАЛІЗАЦІЯ </w:t>
-            </w:r>
-            <w:r>
-              <w:rPr>
-                <w:rStyle w:val="a9"/>
-                <w:noProof/>
-              </w:rPr>
-              <w:t>П</w:t>
-            </w:r>
-            <w:r>
-              <w:rPr>
-                <w:rStyle w:val="a9"/>
-                <w:noProof/>
-              </w:rPr>
-              <w:t>РОЕКТУ</w:t>
+              <w:t>3. РЕАЛІЗАЦІЯ ПРОЕКТУ</w:t>
             </w:r>
             <w:r>
               <w:rPr>
@@ -1421,8 +1409,6 @@
               <w:lang w:eastAsia="ru-RU"/>
             </w:rPr>
           </w:pPr>
-          <w:bookmarkStart w:id="3" w:name="_GoBack"/>
-          <w:bookmarkEnd w:id="3"/>
         </w:p>
         <w:p>
           <w:pPr>
@@ -1476,7 +1462,7 @@
           <w:lang w:val="uk-UA"/>
         </w:rPr>
       </w:pPr>
-      <w:bookmarkStart w:id="4" w:name="_Toc482752631"/>
+      <w:bookmarkStart w:id="3" w:name="_Toc482752631"/>
       <w:r>
         <w:rPr>
           <w:color w:val="auto"/>
@@ -1488,7 +1474,7 @@
       <w:bookmarkEnd w:id="2"/>
       <w:bookmarkEnd w:id="1"/>
       <w:bookmarkEnd w:id="0"/>
-      <w:bookmarkEnd w:id="4"/>
+      <w:bookmarkEnd w:id="3"/>
     </w:p>
     <w:p>
       <w:pPr>
@@ -3023,10 +3009,10 @@
           <w:lang w:val="uk-UA"/>
         </w:rPr>
       </w:pPr>
-      <w:bookmarkStart w:id="5" w:name="_Toc389766256"/>
-      <w:bookmarkStart w:id="6" w:name="_Toc422173402"/>
-      <w:bookmarkStart w:id="7" w:name="_Toc422173846"/>
-      <w:bookmarkStart w:id="8" w:name="_Toc482752632"/>
+      <w:bookmarkStart w:id="4" w:name="_Toc389766256"/>
+      <w:bookmarkStart w:id="5" w:name="_Toc422173402"/>
+      <w:bookmarkStart w:id="6" w:name="_Toc422173846"/>
+      <w:bookmarkStart w:id="7" w:name="_Toc482752632"/>
       <w:r>
         <w:rPr>
           <w:color w:val="auto"/>
@@ -3070,19 +3056,19 @@
         </w:rPr>
         <w:t>ОБЛАСТЬ</w:t>
       </w:r>
+      <w:bookmarkEnd w:id="4"/>
       <w:bookmarkEnd w:id="5"/>
       <w:bookmarkEnd w:id="6"/>
       <w:bookmarkEnd w:id="7"/>
-      <w:bookmarkEnd w:id="8"/>
     </w:p>
     <w:p>
       <w:pPr>
         <w:pStyle w:val="2"/>
       </w:pPr>
-      <w:bookmarkStart w:id="9" w:name="_Toc389766258"/>
-      <w:bookmarkStart w:id="10" w:name="_Toc422173404"/>
-      <w:bookmarkStart w:id="11" w:name="_Toc422173848"/>
-      <w:bookmarkStart w:id="12" w:name="_Toc482752633"/>
+      <w:bookmarkStart w:id="8" w:name="_Toc389766258"/>
+      <w:bookmarkStart w:id="9" w:name="_Toc422173404"/>
+      <w:bookmarkStart w:id="10" w:name="_Toc422173848"/>
+      <w:bookmarkStart w:id="11" w:name="_Toc482752633"/>
       <w:r>
         <w:t>Постановка</w:t>
       </w:r>
@@ -3092,12 +3078,12 @@
       <w:r>
         <w:t>завдання</w:t>
       </w:r>
-      <w:bookmarkStart w:id="13" w:name="Постановка_завдання"/>
+      <w:bookmarkStart w:id="12" w:name="Постановка_завдання"/>
+      <w:bookmarkEnd w:id="8"/>
       <w:bookmarkEnd w:id="9"/>
       <w:bookmarkEnd w:id="10"/>
       <w:bookmarkEnd w:id="11"/>
       <w:bookmarkEnd w:id="12"/>
-      <w:bookmarkEnd w:id="13"/>
     </w:p>
     <w:p>
       <w:pPr>
@@ -3146,10 +3132,10 @@
       <w:pPr>
         <w:pStyle w:val="2"/>
       </w:pPr>
-      <w:bookmarkStart w:id="14" w:name="_Toc389766259"/>
-      <w:bookmarkStart w:id="15" w:name="_Toc422173405"/>
-      <w:bookmarkStart w:id="16" w:name="_Toc422173849"/>
-      <w:bookmarkStart w:id="17" w:name="_Toc482752634"/>
+      <w:bookmarkStart w:id="13" w:name="_Toc389766259"/>
+      <w:bookmarkStart w:id="14" w:name="_Toc422173405"/>
+      <w:bookmarkStart w:id="15" w:name="_Toc422173849"/>
+      <w:bookmarkStart w:id="16" w:name="_Toc482752634"/>
       <w:r>
         <w:t>Інформаційні</w:t>
       </w:r>
@@ -3159,10 +3145,10 @@
       <w:r>
         <w:t>потоки</w:t>
       </w:r>
+      <w:bookmarkEnd w:id="13"/>
       <w:bookmarkEnd w:id="14"/>
       <w:bookmarkEnd w:id="15"/>
       <w:bookmarkEnd w:id="16"/>
-      <w:bookmarkEnd w:id="17"/>
     </w:p>
     <w:p>
       <w:pPr>
@@ -3860,6 +3846,7 @@
                                   <w:lang w:val="uk-UA"/>
                                 </w:rPr>
                               </w:pPr>
+                              <w:proofErr w:type="spellStart"/>
                               <w:r>
                                 <w:t>Орга</w:t>
                               </w:r>
@@ -3867,7 +3854,14 @@
                                 <w:rPr>
                                   <w:lang w:val="uk-UA"/>
                                 </w:rPr>
-                                <w:t>нізатори змагань</w:t>
+                                <w:t>нізатори</w:t>
+                              </w:r>
+                              <w:proofErr w:type="spellEnd"/>
+                              <w:r>
+                                <w:rPr>
+                                  <w:lang w:val="uk-UA"/>
+                                </w:rPr>
+                                <w:t xml:space="preserve"> змагань</w:t>
                               </w:r>
                             </w:p>
                           </w:txbxContent>
@@ -4320,15 +4314,15 @@
         </w:rPr>
         <w:t>.</w:t>
       </w:r>
-      <w:bookmarkStart w:id="18" w:name="_Toc389766260"/>
-      <w:bookmarkStart w:id="19" w:name="_Toc422173406"/>
-      <w:bookmarkStart w:id="20" w:name="_Toc422173850"/>
+      <w:bookmarkStart w:id="17" w:name="_Toc389766260"/>
+      <w:bookmarkStart w:id="18" w:name="_Toc422173406"/>
+      <w:bookmarkStart w:id="19" w:name="_Toc422173850"/>
     </w:p>
     <w:p>
       <w:pPr>
         <w:pStyle w:val="2"/>
       </w:pPr>
-      <w:bookmarkStart w:id="21" w:name="_Toc482752635"/>
+      <w:bookmarkStart w:id="20" w:name="_Toc482752635"/>
       <w:r>
         <w:t>Види</w:t>
       </w:r>
@@ -4356,10 +4350,10 @@
       <w:r>
         <w:t>системі</w:t>
       </w:r>
+      <w:bookmarkEnd w:id="17"/>
       <w:bookmarkEnd w:id="18"/>
       <w:bookmarkEnd w:id="19"/>
       <w:bookmarkEnd w:id="20"/>
-      <w:bookmarkEnd w:id="21"/>
     </w:p>
     <w:p>
       <w:pPr>
@@ -4740,9 +4734,9 @@
           <w:lang w:val="uk-UA" w:eastAsia="ru-RU"/>
         </w:rPr>
       </w:pPr>
-      <w:bookmarkStart w:id="22" w:name="_Toc389766263"/>
-      <w:bookmarkStart w:id="23" w:name="_Toc422173408"/>
-      <w:bookmarkStart w:id="24" w:name="_Toc422173852"/>
+      <w:bookmarkStart w:id="21" w:name="_Toc389766263"/>
+      <w:bookmarkStart w:id="22" w:name="_Toc422173408"/>
+      <w:bookmarkStart w:id="23" w:name="_Toc422173852"/>
       <w:r>
         <w:rPr>
           <w:rFonts w:cs="Times New Roman"/>
@@ -4757,12 +4751,12 @@
       <w:pPr>
         <w:pStyle w:val="2"/>
       </w:pPr>
-      <w:bookmarkStart w:id="25" w:name="_Toc482752636"/>
+      <w:bookmarkStart w:id="24" w:name="_Toc482752636"/>
       <w:r>
         <w:lastRenderedPageBreak/>
         <w:t>Виробничі функції</w:t>
       </w:r>
-      <w:bookmarkEnd w:id="25"/>
+      <w:bookmarkEnd w:id="24"/>
     </w:p>
     <w:tbl>
       <w:tblPr>
@@ -4772,9 +4766,9 @@
         <w:tblLook w:val="04A0" w:firstRow="1" w:lastRow="0" w:firstColumn="1" w:lastColumn="0" w:noHBand="0" w:noVBand="1"/>
       </w:tblPr>
       <w:tblGrid>
-        <w:gridCol w:w="3190"/>
-        <w:gridCol w:w="3190"/>
-        <w:gridCol w:w="3191"/>
+        <w:gridCol w:w="3103"/>
+        <w:gridCol w:w="3110"/>
+        <w:gridCol w:w="3132"/>
       </w:tblGrid>
       <w:tr>
         <w:trPr>
@@ -4796,7 +4790,7 @@
                 <w:lang w:val="uk-UA"/>
               </w:rPr>
             </w:pPr>
-            <w:bookmarkStart w:id="26" w:name="_Toc482752637"/>
+            <w:bookmarkStart w:id="25" w:name="_Toc482752637"/>
             <w:r>
               <w:rPr>
                 <w:rFonts w:cs="Times New Roman"/>
@@ -4806,7 +4800,7 @@
               </w:rPr>
               <w:t>Назва</w:t>
             </w:r>
-            <w:bookmarkEnd w:id="26"/>
+            <w:bookmarkEnd w:id="25"/>
           </w:p>
         </w:tc>
         <w:tc>
@@ -4825,7 +4819,7 @@
                 <w:lang w:val="uk-UA"/>
               </w:rPr>
             </w:pPr>
-            <w:bookmarkStart w:id="27" w:name="_Toc482752638"/>
+            <w:bookmarkStart w:id="26" w:name="_Toc482752638"/>
             <w:r>
               <w:rPr>
                 <w:rFonts w:cs="Times New Roman"/>
@@ -4835,7 +4829,7 @@
               </w:rPr>
               <w:t>Функція</w:t>
             </w:r>
-            <w:bookmarkEnd w:id="27"/>
+            <w:bookmarkEnd w:id="26"/>
           </w:p>
         </w:tc>
         <w:tc>
@@ -4854,7 +4848,7 @@
                 <w:lang w:val="uk-UA"/>
               </w:rPr>
             </w:pPr>
-            <w:bookmarkStart w:id="28" w:name="_Toc482752639"/>
+            <w:bookmarkStart w:id="27" w:name="_Toc482752639"/>
             <w:r>
               <w:rPr>
                 <w:rFonts w:cs="Times New Roman"/>
@@ -4864,7 +4858,7 @@
               </w:rPr>
               <w:t>Ціль</w:t>
             </w:r>
-            <w:bookmarkEnd w:id="28"/>
+            <w:bookmarkEnd w:id="27"/>
           </w:p>
         </w:tc>
       </w:tr>
@@ -4887,7 +4881,7 @@
                 <w:lang w:val="uk-UA"/>
               </w:rPr>
             </w:pPr>
-            <w:bookmarkStart w:id="29" w:name="_Toc482752640"/>
+            <w:bookmarkStart w:id="28" w:name="_Toc482752640"/>
             <w:r>
               <w:rPr>
                 <w:rFonts w:cs="Times New Roman"/>
@@ -4896,7 +4890,7 @@
               </w:rPr>
               <w:t>Додавання нового змагання</w:t>
             </w:r>
-            <w:bookmarkEnd w:id="29"/>
+            <w:bookmarkEnd w:id="28"/>
           </w:p>
         </w:tc>
         <w:tc>
@@ -4914,7 +4908,7 @@
                 <w:lang w:val="uk-UA"/>
               </w:rPr>
             </w:pPr>
-            <w:bookmarkStart w:id="30" w:name="_Toc482752641"/>
+            <w:bookmarkStart w:id="29" w:name="_Toc482752641"/>
             <w:r>
               <w:rPr>
                 <w:rFonts w:cs="Times New Roman"/>
@@ -4923,7 +4917,7 @@
               </w:rPr>
               <w:t>Отримання інформації про змагання та реєстація змагання</w:t>
             </w:r>
-            <w:bookmarkEnd w:id="30"/>
+            <w:bookmarkEnd w:id="29"/>
           </w:p>
         </w:tc>
         <w:tc>
@@ -4941,7 +4935,7 @@
                 <w:lang w:val="uk-UA"/>
               </w:rPr>
             </w:pPr>
-            <w:bookmarkStart w:id="31" w:name="_Toc482752642"/>
+            <w:bookmarkStart w:id="30" w:name="_Toc482752642"/>
             <w:r>
               <w:rPr>
                 <w:rFonts w:cs="Times New Roman"/>
@@ -4950,7 +4944,7 @@
               </w:rPr>
               <w:t>Отримати інформацію про змагання</w:t>
             </w:r>
-            <w:bookmarkEnd w:id="31"/>
+            <w:bookmarkEnd w:id="30"/>
           </w:p>
         </w:tc>
       </w:tr>
@@ -4973,7 +4967,7 @@
                 <w:lang w:val="uk-UA"/>
               </w:rPr>
             </w:pPr>
-            <w:bookmarkStart w:id="32" w:name="_Toc482752643"/>
+            <w:bookmarkStart w:id="31" w:name="_Toc482752643"/>
             <w:r>
               <w:rPr>
                 <w:rFonts w:cs="Times New Roman"/>
@@ -4982,7 +4976,7 @@
               </w:rPr>
               <w:t>Додавання програми змагання</w:t>
             </w:r>
-            <w:bookmarkEnd w:id="32"/>
+            <w:bookmarkEnd w:id="31"/>
           </w:p>
         </w:tc>
         <w:tc>
@@ -5000,7 +4994,7 @@
                 <w:lang w:val="uk-UA"/>
               </w:rPr>
             </w:pPr>
-            <w:bookmarkStart w:id="33" w:name="_Toc482752644"/>
+            <w:bookmarkStart w:id="32" w:name="_Toc482752644"/>
             <w:r>
               <w:rPr>
                 <w:rFonts w:cs="Times New Roman"/>
@@ -5009,7 +5003,7 @@
               </w:rPr>
               <w:t>Отримання інформації про програми змагання та додавання її до змагання</w:t>
             </w:r>
-            <w:bookmarkEnd w:id="33"/>
+            <w:bookmarkEnd w:id="32"/>
           </w:p>
         </w:tc>
         <w:tc>
@@ -5027,7 +5021,7 @@
                 <w:lang w:val="uk-UA"/>
               </w:rPr>
             </w:pPr>
-            <w:bookmarkStart w:id="34" w:name="_Toc482752645"/>
+            <w:bookmarkStart w:id="33" w:name="_Toc482752645"/>
             <w:r>
               <w:rPr>
                 <w:rFonts w:cs="Times New Roman"/>
@@ -5036,7 +5030,7 @@
               </w:rPr>
               <w:t>Отримати інформацію про програми на змаганні</w:t>
             </w:r>
-            <w:bookmarkEnd w:id="34"/>
+            <w:bookmarkEnd w:id="33"/>
           </w:p>
         </w:tc>
       </w:tr>
@@ -5059,7 +5053,7 @@
                 <w:lang w:val="uk-UA"/>
               </w:rPr>
             </w:pPr>
-            <w:bookmarkStart w:id="35" w:name="_Toc482752646"/>
+            <w:bookmarkStart w:id="34" w:name="_Toc482752646"/>
             <w:r>
               <w:rPr>
                 <w:rFonts w:cs="Times New Roman"/>
@@ -5068,7 +5062,7 @@
               </w:rPr>
               <w:t>Додавання категорій змагання</w:t>
             </w:r>
-            <w:bookmarkEnd w:id="35"/>
+            <w:bookmarkEnd w:id="34"/>
           </w:p>
         </w:tc>
         <w:tc>
@@ -5086,7 +5080,7 @@
                 <w:lang w:val="uk-UA"/>
               </w:rPr>
             </w:pPr>
-            <w:bookmarkStart w:id="36" w:name="_Toc482752647"/>
+            <w:bookmarkStart w:id="35" w:name="_Toc482752647"/>
             <w:r>
               <w:rPr>
                 <w:rFonts w:cs="Times New Roman"/>
@@ -5095,7 +5089,7 @@
               </w:rPr>
               <w:t>Отримання інформації про категорії змагання та додавання їх до змагання</w:t>
             </w:r>
-            <w:bookmarkEnd w:id="36"/>
+            <w:bookmarkEnd w:id="35"/>
           </w:p>
         </w:tc>
         <w:tc>
@@ -5112,7 +5106,7 @@
                 <w:szCs w:val="36"/>
               </w:rPr>
             </w:pPr>
-            <w:bookmarkStart w:id="37" w:name="_Toc482752648"/>
+            <w:bookmarkStart w:id="36" w:name="_Toc482752648"/>
             <w:r>
               <w:rPr>
                 <w:rFonts w:cs="Times New Roman"/>
@@ -5136,7 +5130,7 @@
               </w:rPr>
               <w:t>на змаганні</w:t>
             </w:r>
-            <w:bookmarkEnd w:id="37"/>
+            <w:bookmarkEnd w:id="36"/>
           </w:p>
         </w:tc>
       </w:tr>
@@ -5159,7 +5153,7 @@
                 <w:lang w:val="uk-UA"/>
               </w:rPr>
             </w:pPr>
-            <w:bookmarkStart w:id="38" w:name="_Toc482752649"/>
+            <w:bookmarkStart w:id="37" w:name="_Toc482752649"/>
             <w:r>
               <w:rPr>
                 <w:rFonts w:cs="Times New Roman"/>
@@ -5168,7 +5162,7 @@
               </w:rPr>
               <w:t>Додавання класів змагання</w:t>
             </w:r>
-            <w:bookmarkEnd w:id="38"/>
+            <w:bookmarkEnd w:id="37"/>
           </w:p>
         </w:tc>
         <w:tc>
@@ -5186,7 +5180,7 @@
                 <w:lang w:val="uk-UA"/>
               </w:rPr>
             </w:pPr>
-            <w:bookmarkStart w:id="39" w:name="_Toc482752650"/>
+            <w:bookmarkStart w:id="38" w:name="_Toc482752650"/>
             <w:r>
               <w:rPr>
                 <w:rFonts w:cs="Times New Roman"/>
@@ -5195,7 +5189,7 @@
               </w:rPr>
               <w:t>Отримання інформації про класів змагання та додавання їх до змагання</w:t>
             </w:r>
-            <w:bookmarkEnd w:id="39"/>
+            <w:bookmarkEnd w:id="38"/>
           </w:p>
         </w:tc>
         <w:tc>
@@ -5213,7 +5207,7 @@
                 <w:lang w:val="uk-UA"/>
               </w:rPr>
             </w:pPr>
-            <w:bookmarkStart w:id="40" w:name="_Toc482752651"/>
+            <w:bookmarkStart w:id="39" w:name="_Toc482752651"/>
             <w:r>
               <w:rPr>
                 <w:rFonts w:cs="Times New Roman"/>
@@ -5222,7 +5216,7 @@
               </w:rPr>
               <w:t>Отримати інформацію про класи на змаганні</w:t>
             </w:r>
-            <w:bookmarkEnd w:id="40"/>
+            <w:bookmarkEnd w:id="39"/>
           </w:p>
         </w:tc>
       </w:tr>
@@ -5245,7 +5239,7 @@
                 <w:lang w:val="uk-UA"/>
               </w:rPr>
             </w:pPr>
-            <w:bookmarkStart w:id="41" w:name="_Toc482752652"/>
+            <w:bookmarkStart w:id="40" w:name="_Toc482752652"/>
             <w:r>
               <w:rPr>
                 <w:rFonts w:cs="Times New Roman"/>
@@ -5254,7 +5248,7 @@
               </w:rPr>
               <w:t>Реєстрація пар</w:t>
             </w:r>
-            <w:bookmarkEnd w:id="41"/>
+            <w:bookmarkEnd w:id="40"/>
           </w:p>
         </w:tc>
         <w:tc>
@@ -5272,7 +5266,7 @@
                 <w:lang w:val="uk-UA"/>
               </w:rPr>
             </w:pPr>
-            <w:bookmarkStart w:id="42" w:name="_Toc482752653"/>
+            <w:bookmarkStart w:id="41" w:name="_Toc482752653"/>
             <w:r>
               <w:rPr>
                 <w:rFonts w:cs="Times New Roman"/>
@@ -5281,7 +5275,7 @@
               </w:rPr>
               <w:t>Проведення аналізу інформації про пару та реєстрація її на змагання</w:t>
             </w:r>
-            <w:bookmarkEnd w:id="42"/>
+            <w:bookmarkEnd w:id="41"/>
           </w:p>
         </w:tc>
         <w:tc>
@@ -5299,7 +5293,7 @@
                 <w:lang w:val="uk-UA"/>
               </w:rPr>
             </w:pPr>
-            <w:bookmarkStart w:id="43" w:name="_Toc482752654"/>
+            <w:bookmarkStart w:id="42" w:name="_Toc482752654"/>
             <w:r>
               <w:rPr>
                 <w:rFonts w:cs="Times New Roman"/>
@@ -5308,7 +5302,7 @@
               </w:rPr>
               <w:t>Отримати інформацію про кількість учасників</w:t>
             </w:r>
-            <w:bookmarkEnd w:id="43"/>
+            <w:bookmarkEnd w:id="42"/>
           </w:p>
         </w:tc>
       </w:tr>
@@ -5331,7 +5325,7 @@
                 <w:lang w:val="uk-UA"/>
               </w:rPr>
             </w:pPr>
-            <w:bookmarkStart w:id="44" w:name="_Toc482752655"/>
+            <w:bookmarkStart w:id="43" w:name="_Toc482752655"/>
             <w:r>
               <w:rPr>
                 <w:rFonts w:cs="Times New Roman"/>
@@ -5340,7 +5334,7 @@
               </w:rPr>
               <w:t>Реєстрація нових людей до бази даних</w:t>
             </w:r>
-            <w:bookmarkEnd w:id="44"/>
+            <w:bookmarkEnd w:id="43"/>
           </w:p>
         </w:tc>
         <w:tc>
@@ -5358,7 +5352,7 @@
                 <w:lang w:val="uk-UA"/>
               </w:rPr>
             </w:pPr>
-            <w:bookmarkStart w:id="45" w:name="_Toc482752656"/>
+            <w:bookmarkStart w:id="44" w:name="_Toc482752656"/>
             <w:r>
               <w:rPr>
                 <w:rFonts w:cs="Times New Roman"/>
@@ -5367,7 +5361,7 @@
               </w:rPr>
               <w:t>Проведення аналізу інформації про людину та реєстрація її на змагання</w:t>
             </w:r>
-            <w:bookmarkEnd w:id="45"/>
+            <w:bookmarkEnd w:id="44"/>
           </w:p>
         </w:tc>
         <w:tc>
@@ -5385,7 +5379,7 @@
                 <w:lang w:val="uk-UA"/>
               </w:rPr>
             </w:pPr>
-            <w:bookmarkStart w:id="46" w:name="_Toc482752657"/>
+            <w:bookmarkStart w:id="45" w:name="_Toc482752657"/>
             <w:r>
               <w:rPr>
                 <w:rFonts w:cs="Times New Roman"/>
@@ -5394,7 +5388,7 @@
               </w:rPr>
               <w:t>Отримати інформацію про кількість зареєстрованих – судів, партнерів, партнерш, тренерів</w:t>
             </w:r>
-            <w:bookmarkEnd w:id="46"/>
+            <w:bookmarkEnd w:id="45"/>
           </w:p>
         </w:tc>
       </w:tr>
@@ -5410,7 +5404,7 @@
           <w:lang w:val="uk-UA"/>
         </w:rPr>
       </w:pPr>
-      <w:bookmarkStart w:id="47" w:name="_Toc482752658"/>
+      <w:bookmarkStart w:id="46" w:name="_Toc482752658"/>
       <w:r>
         <w:rPr>
           <w:rFonts w:cs="Times New Roman"/>
@@ -5419,7 +5413,7 @@
         </w:rPr>
         <w:t>Розглянемо вище описані функції:</w:t>
       </w:r>
-      <w:bookmarkEnd w:id="47"/>
+      <w:bookmarkEnd w:id="46"/>
     </w:p>
     <w:p>
       <w:pPr>
@@ -5436,7 +5430,7 @@
           <w:lang w:val="uk-UA"/>
         </w:rPr>
       </w:pPr>
-      <w:bookmarkStart w:id="48" w:name="_Toc482752659"/>
+      <w:bookmarkStart w:id="47" w:name="_Toc482752659"/>
       <w:r>
         <w:rPr>
           <w:rFonts w:cs="Times New Roman"/>
@@ -5475,8 +5469,9 @@
         </w:rPr>
         <w:t>;</w:t>
       </w:r>
-      <w:bookmarkEnd w:id="48"/>
+      <w:bookmarkEnd w:id="47"/>
     </w:p>
+    <w:bookmarkStart w:id="48" w:name="_Toc482752660"/>
     <w:p>
       <w:pPr>
         <w:spacing w:after="0" w:line="360" w:lineRule="auto"/>
@@ -5487,7 +5482,6 @@
           <w:lang w:val="en-US"/>
         </w:rPr>
       </w:pPr>
-      <w:bookmarkStart w:id="49" w:name="_Toc482752660"/>
       <w:r>
         <w:rPr>
           <w:rFonts w:cs="Times New Roman"/>
@@ -5874,12 +5868,28 @@
                             <w:sz w:val="24"/>
                           </w:rPr>
                         </w:pPr>
+                        <w:proofErr w:type="spellStart"/>
                         <w:r>
                           <w:rPr>
                             <w:sz w:val="24"/>
                           </w:rPr>
-                          <w:t>Інформація змагання</w:t>
+                          <w:t>Інформація</w:t>
                         </w:r>
+                        <w:proofErr w:type="spellEnd"/>
+                        <w:r>
+                          <w:rPr>
+                            <w:sz w:val="24"/>
+                          </w:rPr>
+                          <w:t xml:space="preserve"> </w:t>
+                        </w:r>
+                        <w:proofErr w:type="spellStart"/>
+                        <w:r>
+                          <w:rPr>
+                            <w:sz w:val="24"/>
+                          </w:rPr>
+                          <w:t>змагання</w:t>
+                        </w:r>
+                        <w:proofErr w:type="spellEnd"/>
                       </w:p>
                     </w:txbxContent>
                   </v:textbox>
@@ -5935,13 +5945,31 @@
                           <w:spacing w:before="0" w:beforeAutospacing="0" w:after="0" w:afterAutospacing="0" w:line="276" w:lineRule="auto"/>
                           <w:jc w:val="center"/>
                         </w:pPr>
+                        <w:proofErr w:type="spellStart"/>
                         <w:r>
                           <w:rPr>
                             <w:rFonts w:eastAsia="Calibri"/>
                             <w:lang w:val="ru-RU"/>
                           </w:rPr>
-                          <w:t>Реєстрація змагання</w:t>
+                          <w:t>Реєстрація</w:t>
                         </w:r>
+                        <w:proofErr w:type="spellEnd"/>
+                        <w:r>
+                          <w:rPr>
+                            <w:rFonts w:eastAsia="Calibri"/>
+                            <w:lang w:val="ru-RU"/>
+                          </w:rPr>
+                          <w:t xml:space="preserve"> </w:t>
+                        </w:r>
+                        <w:proofErr w:type="spellStart"/>
+                        <w:r>
+                          <w:rPr>
+                            <w:rFonts w:eastAsia="Calibri"/>
+                            <w:lang w:val="ru-RU"/>
+                          </w:rPr>
+                          <w:t>змагання</w:t>
+                        </w:r>
+                        <w:proofErr w:type="spellEnd"/>
                       </w:p>
                     </w:txbxContent>
                   </v:textbox>
@@ -5961,7 +5989,7 @@
           </mc:Fallback>
         </mc:AlternateContent>
       </w:r>
-      <w:bookmarkEnd w:id="49"/>
+      <w:bookmarkEnd w:id="48"/>
     </w:p>
     <w:p>
       <w:pPr>
@@ -5974,7 +6002,7 @@
           <w:lang w:val="uk-UA"/>
         </w:rPr>
       </w:pPr>
-      <w:bookmarkStart w:id="50" w:name="_Toc482752661"/>
+      <w:bookmarkStart w:id="49" w:name="_Toc482752661"/>
       <w:r>
         <w:rPr>
           <w:rFonts w:cs="Times New Roman"/>
@@ -5990,7 +6018,7 @@
         </w:rPr>
         <w:t>ія; Додавання нового змагання.</w:t>
       </w:r>
-      <w:bookmarkEnd w:id="50"/>
+      <w:bookmarkEnd w:id="49"/>
     </w:p>
     <w:p>
       <w:pPr>
@@ -6465,7 +6493,7 @@
           <w:lang w:val="uk-UA"/>
         </w:rPr>
       </w:pPr>
-      <w:bookmarkStart w:id="51" w:name="_Toc482752662"/>
+      <w:bookmarkStart w:id="50" w:name="_Toc482752662"/>
       <w:r>
         <w:rPr>
           <w:color w:val="auto"/>
@@ -6487,9 +6515,9 @@
         </w:rPr>
         <w:t>ПРОЕКТУВАННЯ</w:t>
       </w:r>
+      <w:bookmarkEnd w:id="21"/>
       <w:bookmarkEnd w:id="22"/>
       <w:bookmarkEnd w:id="23"/>
-      <w:bookmarkEnd w:id="24"/>
       <w:r>
         <w:rPr>
           <w:color w:val="auto"/>
@@ -6518,7 +6546,7 @@
         </w:rPr>
         <w:t>ДАНИХ</w:t>
       </w:r>
-      <w:bookmarkEnd w:id="51"/>
+      <w:bookmarkEnd w:id="50"/>
     </w:p>
     <w:p>
       <w:pPr>
@@ -6534,10 +6562,10 @@
           <w:lang w:val="uk-UA"/>
         </w:rPr>
       </w:pPr>
-      <w:bookmarkStart w:id="52" w:name="_Toc389766264"/>
-      <w:bookmarkStart w:id="53" w:name="_Toc422173409"/>
-      <w:bookmarkStart w:id="54" w:name="_Toc422173853"/>
-      <w:bookmarkStart w:id="55" w:name="_Toc482752663"/>
+      <w:bookmarkStart w:id="51" w:name="_Toc389766264"/>
+      <w:bookmarkStart w:id="52" w:name="_Toc422173409"/>
+      <w:bookmarkStart w:id="53" w:name="_Toc422173853"/>
+      <w:bookmarkStart w:id="54" w:name="_Toc482752663"/>
       <w:r>
         <w:rPr>
           <w:rFonts w:ascii="Times New Roman" w:hAnsi="Times New Roman" w:cs="Times New Roman"/>
@@ -6568,12 +6596,12 @@
         </w:rPr>
         <w:t>Сутності</w:t>
       </w:r>
-      <w:bookmarkStart w:id="56" w:name="Сутності"/>
+      <w:bookmarkStart w:id="55" w:name="Сутності"/>
+      <w:bookmarkEnd w:id="51"/>
       <w:bookmarkEnd w:id="52"/>
       <w:bookmarkEnd w:id="53"/>
       <w:bookmarkEnd w:id="54"/>
       <w:bookmarkEnd w:id="55"/>
-      <w:bookmarkEnd w:id="56"/>
     </w:p>
     <w:p>
       <w:pPr>
@@ -15255,9 +15283,9 @@
           <w:lang w:eastAsia="ru-RU"/>
         </w:rPr>
       </w:pPr>
-      <w:bookmarkStart w:id="57" w:name="_Toc421705242"/>
-      <w:bookmarkStart w:id="58" w:name="_Toc422173411"/>
-      <w:bookmarkStart w:id="59" w:name="_Toc422173855"/>
+      <w:bookmarkStart w:id="56" w:name="_Toc421705242"/>
+      <w:bookmarkStart w:id="57" w:name="_Toc422173411"/>
+      <w:bookmarkStart w:id="58" w:name="_Toc422173855"/>
       <w:r>
         <w:rPr>
           <w:szCs w:val="28"/>
@@ -15328,7 +15356,7 @@
           <w:lang w:val="uk-UA"/>
         </w:rPr>
       </w:pPr>
-      <w:bookmarkStart w:id="60" w:name="_Toc482752664"/>
+      <w:bookmarkStart w:id="59" w:name="_Toc482752664"/>
       <w:r>
         <w:rPr>
           <w:rStyle w:val="hps"/>
@@ -15384,10 +15412,10 @@
         </w:rPr>
         <w:t>проектування</w:t>
       </w:r>
+      <w:bookmarkEnd w:id="56"/>
       <w:bookmarkEnd w:id="57"/>
       <w:bookmarkEnd w:id="58"/>
       <w:bookmarkEnd w:id="59"/>
-      <w:bookmarkEnd w:id="60"/>
       <w:r>
         <w:rPr>
           <w:lang w:val="uk-UA"/>
@@ -16927,7 +16955,17 @@
           <w:szCs w:val="28"/>
           <w:lang w:val="uk-UA"/>
         </w:rPr>
-        <w:t xml:space="preserve"> назви змагання – </w:t>
+        <w:t xml:space="preserve"> назви змаганн</w:t>
+      </w:r>
+      <w:bookmarkStart w:id="60" w:name="_GoBack"/>
+      <w:bookmarkEnd w:id="60"/>
+      <w:r>
+        <w:rPr>
+          <w:rFonts w:cs="Times New Roman"/>
+          <w:szCs w:val="28"/>
+          <w:lang w:val="uk-UA"/>
+        </w:rPr>
+        <w:t xml:space="preserve">я – </w:t>
       </w:r>
       <w:r>
         <w:rPr>
@@ -27815,13 +27853,13 @@
         <w:tblLook w:val="04A0" w:firstRow="1" w:lastRow="0" w:firstColumn="1" w:lastColumn="0" w:noHBand="0" w:noVBand="1"/>
       </w:tblPr>
       <w:tblGrid>
-        <w:gridCol w:w="2502"/>
-        <w:gridCol w:w="2502"/>
-        <w:gridCol w:w="2052"/>
-        <w:gridCol w:w="1010"/>
-        <w:gridCol w:w="419"/>
-        <w:gridCol w:w="419"/>
-        <w:gridCol w:w="465"/>
+        <w:gridCol w:w="2496"/>
+        <w:gridCol w:w="2495"/>
+        <w:gridCol w:w="2046"/>
+        <w:gridCol w:w="1008"/>
+        <w:gridCol w:w="418"/>
+        <w:gridCol w:w="418"/>
+        <w:gridCol w:w="464"/>
       </w:tblGrid>
       <w:tr>
         <w:trPr>
@@ -39380,7 +39418,12 @@
           <w:lang w:val="uk-UA"/>
         </w:rPr>
         <w:sectPr>
-          <w:footerReference w:type="default" r:id="rId34"/>
+          <w:headerReference w:type="even" r:id="rId34"/>
+          <w:headerReference w:type="default" r:id="rId35"/>
+          <w:footerReference w:type="even" r:id="rId36"/>
+          <w:footerReference w:type="default" r:id="rId37"/>
+          <w:headerReference w:type="first" r:id="rId38"/>
+          <w:footerReference w:type="first" r:id="rId39"/>
           <w:pgSz w:w="11906" w:h="16838"/>
           <w:pgMar w:top="1134" w:right="850" w:bottom="1134" w:left="1701" w:header="708" w:footer="708" w:gutter="0"/>
           <w:pgNumType w:start="2"/>
@@ -39507,7 +39550,7 @@
                     </pic:cNvPicPr>
                   </pic:nvPicPr>
                   <pic:blipFill>
-                    <a:blip r:embed="rId35">
+                    <a:blip r:embed="rId40">
                       <a:extLst>
                         <a:ext uri="{28A0092B-C50C-407E-A947-70E740481C1C}">
                           <a14:useLocalDpi xmlns:a14="http://schemas.microsoft.com/office/drawing/2010/main" val="0"/>
@@ -39676,7 +39719,7 @@
                     </pic:cNvPicPr>
                   </pic:nvPicPr>
                   <pic:blipFill>
-                    <a:blip r:embed="rId36">
+                    <a:blip r:embed="rId41">
                       <a:extLst>
                         <a:ext uri="{28A0092B-C50C-407E-A947-70E740481C1C}">
                           <a14:useLocalDpi xmlns:a14="http://schemas.microsoft.com/office/drawing/2010/main" val="0"/>
@@ -39744,6 +39787,7 @@
           <w:szCs w:val="28"/>
           <w:lang w:val="uk-UA"/>
         </w:rPr>
+        <w:lastRenderedPageBreak/>
         <w:br w:type="page"/>
       </w:r>
     </w:p>
@@ -39859,7 +39903,7 @@
                     </pic:cNvPicPr>
                   </pic:nvPicPr>
                   <pic:blipFill>
-                    <a:blip r:embed="rId37">
+                    <a:blip r:embed="rId42">
                       <a:extLst>
                         <a:ext uri="{28A0092B-C50C-407E-A947-70E740481C1C}">
                           <a14:useLocalDpi xmlns:a14="http://schemas.microsoft.com/office/drawing/2010/main" val="0"/>
@@ -40000,7 +40044,7 @@
                     <pic:cNvPicPr/>
                   </pic:nvPicPr>
                   <pic:blipFill>
-                    <a:blip r:embed="rId38"/>
+                    <a:blip r:embed="rId43"/>
                     <a:stretch>
                       <a:fillRect/>
                     </a:stretch>
@@ -40093,7 +40137,7 @@
                     <pic:cNvPicPr/>
                   </pic:nvPicPr>
                   <pic:blipFill>
-                    <a:blip r:embed="rId39"/>
+                    <a:blip r:embed="rId44"/>
                     <a:stretch>
                       <a:fillRect/>
                     </a:stretch>
@@ -40186,7 +40230,7 @@
                     <pic:cNvPicPr/>
                   </pic:nvPicPr>
                   <pic:blipFill>
-                    <a:blip r:embed="rId40"/>
+                    <a:blip r:embed="rId45"/>
                     <a:stretch>
                       <a:fillRect/>
                     </a:stretch>
@@ -40301,6 +40345,16 @@
 
 <file path=word/footer1.xml><?xml version="1.0" encoding="utf-8"?>
 <w:ftr xmlns:wpc="http://schemas.microsoft.com/office/word/2010/wordprocessingCanvas" xmlns:cx="http://schemas.microsoft.com/office/drawing/2014/chartex" xmlns:mc="http://schemas.openxmlformats.org/markup-compatibility/2006" xmlns:o="urn:schemas-microsoft-com:office:office" xmlns:r="http://schemas.openxmlformats.org/officeDocument/2006/relationships" xmlns:m="http://schemas.openxmlformats.org/officeDocument/2006/math" xmlns:v="urn:schemas-microsoft-com:vml" xmlns:wp14="http://schemas.microsoft.com/office/word/2010/wordprocessingDrawing" xmlns:wp="http://schemas.openxmlformats.org/drawingml/2006/wordprocessingDrawing" xmlns:w10="urn:schemas-microsoft-com:office:word" xmlns:w="http://schemas.openxmlformats.org/wordprocessingml/2006/main" xmlns:w14="http://schemas.microsoft.com/office/word/2010/wordml" xmlns:w15="http://schemas.microsoft.com/office/word/2012/wordml" xmlns:w16se="http://schemas.microsoft.com/office/word/2015/wordml/symex" xmlns:wpg="http://schemas.microsoft.com/office/word/2010/wordprocessingGroup" xmlns:wpi="http://schemas.microsoft.com/office/word/2010/wordprocessingInk" xmlns:wne="http://schemas.microsoft.com/office/word/2006/wordml" xmlns:wps="http://schemas.microsoft.com/office/word/2010/wordprocessingShape" mc:Ignorable="w14 w15 w16se wp14">
+  <w:p>
+    <w:pPr>
+      <w:pStyle w:val="ac"/>
+    </w:pPr>
+  </w:p>
+</w:ftr>
+</file>
+
+<file path=word/footer2.xml><?xml version="1.0" encoding="utf-8"?>
+<w:ftr xmlns:wpc="http://schemas.microsoft.com/office/word/2010/wordprocessingCanvas" xmlns:cx="http://schemas.microsoft.com/office/drawing/2014/chartex" xmlns:mc="http://schemas.openxmlformats.org/markup-compatibility/2006" xmlns:o="urn:schemas-microsoft-com:office:office" xmlns:r="http://schemas.openxmlformats.org/officeDocument/2006/relationships" xmlns:m="http://schemas.openxmlformats.org/officeDocument/2006/math" xmlns:v="urn:schemas-microsoft-com:vml" xmlns:wp14="http://schemas.microsoft.com/office/word/2010/wordprocessingDrawing" xmlns:wp="http://schemas.openxmlformats.org/drawingml/2006/wordprocessingDrawing" xmlns:w10="urn:schemas-microsoft-com:office:word" xmlns:w="http://schemas.openxmlformats.org/wordprocessingml/2006/main" xmlns:w14="http://schemas.microsoft.com/office/word/2010/wordml" xmlns:w15="http://schemas.microsoft.com/office/word/2012/wordml" xmlns:w16se="http://schemas.microsoft.com/office/word/2015/wordml/symex" xmlns:wpg="http://schemas.microsoft.com/office/word/2010/wordprocessingGroup" xmlns:wpi="http://schemas.microsoft.com/office/word/2010/wordprocessingInk" xmlns:wne="http://schemas.microsoft.com/office/word/2006/wordml" xmlns:wps="http://schemas.microsoft.com/office/word/2010/wordprocessingShape" mc:Ignorable="w14 w15 w16se wp14">
   <w:sdt>
     <w:sdtPr>
       <w:id w:val="2024584946"/>
@@ -40309,6 +40363,7 @@
         <w:docPartUnique/>
       </w:docPartObj>
     </w:sdtPr>
+    <w:sdtEndPr/>
     <w:sdtContent>
       <w:p>
         <w:pPr>
@@ -40328,7 +40383,7 @@
           <w:rPr>
             <w:noProof/>
           </w:rPr>
-          <w:t>3</w:t>
+          <w:t>12</w:t>
         </w:r>
         <w:r>
           <w:fldChar w:fldCharType="end"/>
@@ -40344,6 +40399,16 @@
 </w:ftr>
 </file>
 
+<file path=word/footer3.xml><?xml version="1.0" encoding="utf-8"?>
+<w:ftr xmlns:wpc="http://schemas.microsoft.com/office/word/2010/wordprocessingCanvas" xmlns:cx="http://schemas.microsoft.com/office/drawing/2014/chartex" xmlns:mc="http://schemas.openxmlformats.org/markup-compatibility/2006" xmlns:o="urn:schemas-microsoft-com:office:office" xmlns:r="http://schemas.openxmlformats.org/officeDocument/2006/relationships" xmlns:m="http://schemas.openxmlformats.org/officeDocument/2006/math" xmlns:v="urn:schemas-microsoft-com:vml" xmlns:wp14="http://schemas.microsoft.com/office/word/2010/wordprocessingDrawing" xmlns:wp="http://schemas.openxmlformats.org/drawingml/2006/wordprocessingDrawing" xmlns:w10="urn:schemas-microsoft-com:office:word" xmlns:w="http://schemas.openxmlformats.org/wordprocessingml/2006/main" xmlns:w14="http://schemas.microsoft.com/office/word/2010/wordml" xmlns:w15="http://schemas.microsoft.com/office/word/2012/wordml" xmlns:w16se="http://schemas.microsoft.com/office/word/2015/wordml/symex" xmlns:wpg="http://schemas.microsoft.com/office/word/2010/wordprocessingGroup" xmlns:wpi="http://schemas.microsoft.com/office/word/2010/wordprocessingInk" xmlns:wne="http://schemas.microsoft.com/office/word/2006/wordml" xmlns:wps="http://schemas.microsoft.com/office/word/2010/wordprocessingShape" mc:Ignorable="w14 w15 w16se wp14">
+  <w:p>
+    <w:pPr>
+      <w:pStyle w:val="ac"/>
+    </w:pPr>
+  </w:p>
+</w:ftr>
+</file>
+
 <file path=word/footnotes.xml><?xml version="1.0" encoding="utf-8"?>
 <w:footnotes xmlns:wpc="http://schemas.microsoft.com/office/word/2010/wordprocessingCanvas" xmlns:cx="http://schemas.microsoft.com/office/drawing/2014/chartex" xmlns:mc="http://schemas.openxmlformats.org/markup-compatibility/2006" xmlns:o="urn:schemas-microsoft-com:office:office" xmlns:r="http://schemas.openxmlformats.org/officeDocument/2006/relationships" xmlns:m="http://schemas.openxmlformats.org/officeDocument/2006/math" xmlns:v="urn:schemas-microsoft-com:vml" xmlns:wp14="http://schemas.microsoft.com/office/word/2010/wordprocessingDrawing" xmlns:wp="http://schemas.openxmlformats.org/drawingml/2006/wordprocessingDrawing" xmlns:w10="urn:schemas-microsoft-com:office:word" xmlns:w="http://schemas.openxmlformats.org/wordprocessingml/2006/main" xmlns:w14="http://schemas.microsoft.com/office/word/2010/wordml" xmlns:w15="http://schemas.microsoft.com/office/word/2012/wordml" xmlns:w16se="http://schemas.microsoft.com/office/word/2015/wordml/symex" xmlns:wpg="http://schemas.microsoft.com/office/word/2010/wordprocessingGroup" xmlns:wpi="http://schemas.microsoft.com/office/word/2010/wordprocessingInk" xmlns:wne="http://schemas.microsoft.com/office/word/2006/wordml" xmlns:wps="http://schemas.microsoft.com/office/word/2010/wordprocessingShape" mc:Ignorable="w14 w15 w16se wp14">
   <w:footnote w:type="separator" w:id="-1">
@@ -40367,6 +40432,36 @@
     </w:p>
   </w:footnote>
 </w:footnotes>
+</file>
+
+<file path=word/header1.xml><?xml version="1.0" encoding="utf-8"?>
+<w:hdr xmlns:wpc="http://schemas.microsoft.com/office/word/2010/wordprocessingCanvas" xmlns:cx="http://schemas.microsoft.com/office/drawing/2014/chartex" xmlns:mc="http://schemas.openxmlformats.org/markup-compatibility/2006" xmlns:o="urn:schemas-microsoft-com:office:office" xmlns:r="http://schemas.openxmlformats.org/officeDocument/2006/relationships" xmlns:m="http://schemas.openxmlformats.org/officeDocument/2006/math" xmlns:v="urn:schemas-microsoft-com:vml" xmlns:wp14="http://schemas.microsoft.com/office/word/2010/wordprocessingDrawing" xmlns:wp="http://schemas.openxmlformats.org/drawingml/2006/wordprocessingDrawing" xmlns:w10="urn:schemas-microsoft-com:office:word" xmlns:w="http://schemas.openxmlformats.org/wordprocessingml/2006/main" xmlns:w14="http://schemas.microsoft.com/office/word/2010/wordml" xmlns:w15="http://schemas.microsoft.com/office/word/2012/wordml" xmlns:w16se="http://schemas.microsoft.com/office/word/2015/wordml/symex" xmlns:wpg="http://schemas.microsoft.com/office/word/2010/wordprocessingGroup" xmlns:wpi="http://schemas.microsoft.com/office/word/2010/wordprocessingInk" xmlns:wne="http://schemas.microsoft.com/office/word/2006/wordml" xmlns:wps="http://schemas.microsoft.com/office/word/2010/wordprocessingShape" mc:Ignorable="w14 w15 w16se wp14">
+  <w:p>
+    <w:pPr>
+      <w:pStyle w:val="aa"/>
+    </w:pPr>
+  </w:p>
+</w:hdr>
+</file>
+
+<file path=word/header2.xml><?xml version="1.0" encoding="utf-8"?>
+<w:hdr xmlns:wpc="http://schemas.microsoft.com/office/word/2010/wordprocessingCanvas" xmlns:cx="http://schemas.microsoft.com/office/drawing/2014/chartex" xmlns:mc="http://schemas.openxmlformats.org/markup-compatibility/2006" xmlns:o="urn:schemas-microsoft-com:office:office" xmlns:r="http://schemas.openxmlformats.org/officeDocument/2006/relationships" xmlns:m="http://schemas.openxmlformats.org/officeDocument/2006/math" xmlns:v="urn:schemas-microsoft-com:vml" xmlns:wp14="http://schemas.microsoft.com/office/word/2010/wordprocessingDrawing" xmlns:wp="http://schemas.openxmlformats.org/drawingml/2006/wordprocessingDrawing" xmlns:w10="urn:schemas-microsoft-com:office:word" xmlns:w="http://schemas.openxmlformats.org/wordprocessingml/2006/main" xmlns:w14="http://schemas.microsoft.com/office/word/2010/wordml" xmlns:w15="http://schemas.microsoft.com/office/word/2012/wordml" xmlns:w16se="http://schemas.microsoft.com/office/word/2015/wordml/symex" xmlns:wpg="http://schemas.microsoft.com/office/word/2010/wordprocessingGroup" xmlns:wpi="http://schemas.microsoft.com/office/word/2010/wordprocessingInk" xmlns:wne="http://schemas.microsoft.com/office/word/2006/wordml" xmlns:wps="http://schemas.microsoft.com/office/word/2010/wordprocessingShape" mc:Ignorable="w14 w15 w16se wp14">
+  <w:p>
+    <w:pPr>
+      <w:pStyle w:val="aa"/>
+    </w:pPr>
+  </w:p>
+</w:hdr>
+</file>
+
+<file path=word/header3.xml><?xml version="1.0" encoding="utf-8"?>
+<w:hdr xmlns:wpc="http://schemas.microsoft.com/office/word/2010/wordprocessingCanvas" xmlns:cx="http://schemas.microsoft.com/office/drawing/2014/chartex" xmlns:mc="http://schemas.openxmlformats.org/markup-compatibility/2006" xmlns:o="urn:schemas-microsoft-com:office:office" xmlns:r="http://schemas.openxmlformats.org/officeDocument/2006/relationships" xmlns:m="http://schemas.openxmlformats.org/officeDocument/2006/math" xmlns:v="urn:schemas-microsoft-com:vml" xmlns:wp14="http://schemas.microsoft.com/office/word/2010/wordprocessingDrawing" xmlns:wp="http://schemas.openxmlformats.org/drawingml/2006/wordprocessingDrawing" xmlns:w10="urn:schemas-microsoft-com:office:word" xmlns:w="http://schemas.openxmlformats.org/wordprocessingml/2006/main" xmlns:w14="http://schemas.microsoft.com/office/word/2010/wordml" xmlns:w15="http://schemas.microsoft.com/office/word/2012/wordml" xmlns:w16se="http://schemas.microsoft.com/office/word/2015/wordml/symex" xmlns:wpg="http://schemas.microsoft.com/office/word/2010/wordprocessingGroup" xmlns:wpi="http://schemas.microsoft.com/office/word/2010/wordprocessingInk" xmlns:wne="http://schemas.microsoft.com/office/word/2006/wordml" xmlns:wps="http://schemas.microsoft.com/office/word/2010/wordprocessingShape" mc:Ignorable="w14 w15 w16se wp14">
+  <w:p>
+    <w:pPr>
+      <w:pStyle w:val="aa"/>
+    </w:pPr>
+  </w:p>
+</w:hdr>
 </file>
 
 <file path=word/numbering.xml><?xml version="1.0" encoding="utf-8"?>
@@ -44036,7 +44131,7 @@
 </file>
 
 <file path=customXml/itemProps1.xml><?xml version="1.0" encoding="utf-8"?>
-<ds:datastoreItem xmlns:ds="http://schemas.openxmlformats.org/officeDocument/2006/customXml" ds:itemID="{4016134A-25B8-4FDC-BB58-DDE28B4CB36A}">
+<ds:datastoreItem xmlns:ds="http://schemas.openxmlformats.org/officeDocument/2006/customXml" ds:itemID="{1D3E4069-F5E0-4875-AD54-F344E4FD96D6}">
   <ds:schemaRefs>
     <ds:schemaRef ds:uri="http://schemas.openxmlformats.org/officeDocument/2006/bibliography"/>
   </ds:schemaRefs>

</xml_diff>